<commit_message>
Adding PDF Generation Capability
with mPDF Library
</commit_message>
<xml_diff>
--- a/application/templates/KARTU TIK skck.docx
+++ b/application/templates/KARTU TIK skck.docx
@@ -670,8 +670,6 @@
               </w:rPr>
               <w:t>ADDRESS</w:t>
             </w:r>
-            <w:bookmarkStart w:id="0" w:name="_GoBack"/>
-            <w:bookmarkEnd w:id="0"/>
             <w:r>
               <w:rPr>
                 <w:rFonts w:ascii="Arial" w:hAnsi="Arial" w:cs="Arial"/>
@@ -1364,7 +1362,25 @@
                 <w:szCs w:val="24"/>
                 <w:lang w:val="en-US"/>
               </w:rPr>
-              <w:t xml:space="preserve">                                     ${RUMUS_SIDIKJARI2}</w:t>
+              <w:t xml:space="preserve">     </w:t>
+            </w:r>
+            <w:r>
+              <w:rPr>
+                <w:rFonts w:ascii="Arial" w:hAnsi="Arial" w:cs="Arial"/>
+                <w:sz w:val="20"/>
+                <w:szCs w:val="24"/>
+                <w:lang w:val="en-US"/>
+              </w:rPr>
+              <w:t xml:space="preserve">                              </w:t>
+            </w:r>
+            <w:r>
+              <w:rPr>
+                <w:rFonts w:ascii="Arial" w:hAnsi="Arial" w:cs="Arial"/>
+                <w:sz w:val="20"/>
+                <w:szCs w:val="24"/>
+                <w:lang w:val="en-US"/>
+              </w:rPr>
+              <w:t>${RUMUS_SIDIKJARI2}</w:t>
             </w:r>
           </w:p>
           <w:p>
@@ -1714,13 +1730,15 @@
           <w:p>
             <w:pPr>
               <w:spacing w:line="360" w:lineRule="auto"/>
-              <w:jc w:val="center"/>
-              <w:rPr>
-                <w:rFonts w:ascii="Arial" w:hAnsi="Arial" w:cs="Arial"/>
-                <w:sz w:val="20"/>
-                <w:szCs w:val="24"/>
-              </w:rPr>
-            </w:pPr>
+              <w:rPr>
+                <w:rFonts w:ascii="Arial" w:hAnsi="Arial" w:cs="Arial"/>
+                <w:sz w:val="20"/>
+                <w:szCs w:val="24"/>
+                <w:lang w:val="en-US"/>
+              </w:rPr>
+            </w:pPr>
+            <w:bookmarkStart w:id="0" w:name="_GoBack"/>
+            <w:bookmarkEnd w:id="0"/>
           </w:p>
           <w:p>
             <w:pPr>
@@ -1829,12 +1847,12 @@
     <w:p>
       <w:pPr>
         <w:spacing w:after="0" w:line="360" w:lineRule="auto"/>
-        <w:jc w:val="center"/>
         <w:rPr>
           <w:rFonts w:ascii="Arial" w:hAnsi="Arial" w:cs="Arial"/>
           <w:b/>
           <w:sz w:val="20"/>
           <w:szCs w:val="24"/>
+          <w:lang w:val="en-US"/>
         </w:rPr>
       </w:pPr>
     </w:p>
@@ -4171,7 +4189,7 @@
 </file>
 
 <file path=customXml/itemProps1.xml><?xml version="1.0" encoding="utf-8"?>
-<ds:datastoreItem xmlns:ds="http://schemas.openxmlformats.org/officeDocument/2006/customXml" ds:itemID="{D58273CA-CD96-4E7A-9D99-D571F5ED7CE5}">
+<ds:datastoreItem xmlns:ds="http://schemas.openxmlformats.org/officeDocument/2006/customXml" ds:itemID="{6041A3E9-48EF-4E6C-AD9F-98E7596CC9FE}">
   <ds:schemaRefs>
     <ds:schemaRef ds:uri="http://schemas.openxmlformats.org/officeDocument/2006/bibliography"/>
   </ds:schemaRefs>

</xml_diff>